<commit_message>
fixing mistake on hw 2
</commit_message>
<xml_diff>
--- a/HW2.docx
+++ b/HW2.docx
@@ -26,15 +26,7 @@
           <w:sz w:val="32"/>
           <w:szCs w:val="32"/>
         </w:rPr>
-        <w:t xml:space="preserve"> HW #</w:t>
-      </w:r>
-      <w:r>
-        <w:rPr>
-          <w:rFonts w:ascii="CMU Serif Roman" w:hAnsi="CMU Serif Roman" w:cs="CMU Serif Roman"/>
-          <w:sz w:val="32"/>
-          <w:szCs w:val="32"/>
-        </w:rPr>
-        <w:t>2</w:t>
+        <w:t xml:space="preserve"> HW #2</w:t>
       </w:r>
     </w:p>
     <w:p>
@@ -56,27 +48,7 @@
           <w:sz w:val="32"/>
           <w:szCs w:val="32"/>
         </w:rPr>
-        <w:t>Due 9/</w:t>
-      </w:r>
-      <w:r>
-        <w:rPr>
-          <w:rFonts w:ascii="CMU Serif Roman" w:hAnsi="CMU Serif Roman" w:cs="CMU Serif Roman"/>
-          <w:b/>
-          <w:bCs/>
-          <w:sz w:val="32"/>
-          <w:szCs w:val="32"/>
-        </w:rPr>
-        <w:t>24</w:t>
-      </w:r>
-      <w:r>
-        <w:rPr>
-          <w:rFonts w:ascii="CMU Serif Roman" w:hAnsi="CMU Serif Roman" w:cs="CMU Serif Roman"/>
-          <w:b/>
-          <w:bCs/>
-          <w:sz w:val="32"/>
-          <w:szCs w:val="32"/>
-        </w:rPr>
-        <w:t>/2024 by 11:59 pm PT</w:t>
+        <w:t>Due 9/24/2024 by 11:59 pm PT</w:t>
       </w:r>
     </w:p>
     <w:p>
@@ -160,7 +132,10 @@
         <w:t xml:space="preserve">Problem </w:t>
       </w:r>
       <w:r>
-        <w:t xml:space="preserve">A2.1 </w:t>
+        <w:t>B</w:t>
+      </w:r>
+      <w:r>
+        <w:t xml:space="preserve">.1 </w:t>
       </w:r>
     </w:p>
     <w:p>
@@ -172,7 +147,13 @@
         </w:numPr>
       </w:pPr>
       <w:r>
-        <w:t>Problem A2.2</w:t>
+        <w:t xml:space="preserve">Problem </w:t>
+      </w:r>
+      <w:r>
+        <w:t>B</w:t>
+      </w:r>
+      <w:r>
+        <w:t>.2</w:t>
       </w:r>
     </w:p>
     <w:p>
@@ -184,10 +165,13 @@
         </w:numPr>
       </w:pPr>
       <w:r>
-        <w:t>Problem A2.3</w:t>
-      </w:r>
-      <w:r>
-        <w:t xml:space="preserve"> </w:t>
+        <w:t xml:space="preserve">Problem </w:t>
+      </w:r>
+      <w:r>
+        <w:t>B</w:t>
+      </w:r>
+      <w:r>
+        <w:t xml:space="preserve">.3 </w:t>
       </w:r>
     </w:p>
     <w:p>
@@ -199,10 +183,7 @@
         </w:numPr>
       </w:pPr>
       <w:r>
-        <w:t xml:space="preserve">Problem </w:t>
-      </w:r>
-      <w:r>
-        <w:t>4.3</w:t>
+        <w:t>Problem 4.3</w:t>
       </w:r>
     </w:p>
     <w:p>
@@ -226,10 +207,7 @@
         </w:numPr>
       </w:pPr>
       <w:r>
-        <w:t xml:space="preserve">Problem </w:t>
-      </w:r>
-      <w:r>
-        <w:t>5.2</w:t>
+        <w:t>Problem 5.2</w:t>
       </w:r>
     </w:p>
     <w:p>
@@ -241,10 +219,7 @@
         </w:numPr>
       </w:pPr>
       <w:r>
-        <w:t xml:space="preserve">Problem </w:t>
-      </w:r>
-      <w:r>
-        <w:t>5.7</w:t>
+        <w:t>Problem 5.7</w:t>
       </w:r>
     </w:p>
     <w:p>
@@ -256,10 +231,7 @@
         </w:numPr>
       </w:pPr>
       <w:r>
-        <w:t xml:space="preserve">Problem </w:t>
-      </w:r>
-      <w:r>
-        <w:t>6.7</w:t>
+        <w:t>Problem 6.7</w:t>
       </w:r>
     </w:p>
     <w:p>
@@ -283,10 +255,7 @@
         </w:numPr>
       </w:pPr>
       <w:r>
-        <w:t xml:space="preserve">Problem </w:t>
-      </w:r>
-      <w:r>
-        <w:t>10.2</w:t>
+        <w:t>Problem 10.2</w:t>
       </w:r>
     </w:p>
     <w:p/>
@@ -1299,6 +1268,7 @@
   <w:style w:type="character" w:default="1" w:styleId="DefaultParagraphFont">
     <w:name w:val="Default Paragraph Font"/>
     <w:uiPriority w:val="1"/>
+    <w:semiHidden/>
     <w:unhideWhenUsed/>
   </w:style>
   <w:style w:type="table" w:default="1" w:styleId="TableNormal">

</xml_diff>